<commit_message>
Saving Progress Before Running New Files
- Updated "FileObject" Class
</commit_message>
<xml_diff>
--- a/Thesis/Source & Citations/LandonBuellPersonalStatement.docx
+++ b/Thesis/Source & Citations/LandonBuellPersonalStatement.docx
@@ -26,10 +26,19 @@
         <w:t>If at the end of my high school career you asked me what I would be doing with my adult life, the response would have been a sarcastic mixture of uncertainty and some</w:t>
       </w:r>
       <w:r>
-        <w:t>thing playing music for a living</w:t>
+        <w:t>thing playing</w:t>
+      </w:r>
+      <w:r>
+        <w:t xml:space="preserve"> guitar</w:t>
       </w:r>
       <w:r>
         <w:t>. Four year later, at the end of my college career, the answer</w:t>
+      </w:r>
+      <w:r>
+        <w:t xml:space="preserve"> is almost identical except with the added </w:t>
+      </w:r>
+      <w:r>
+        <w:t xml:space="preserve">bit of physics, math, and programming. When I first enrolled for a Physics degree, I had no idea where it would take me. </w:t>
       </w:r>
     </w:p>
     <w:sectPr>
@@ -165,6 +174,7 @@
     <w:lsdException w:name="HTML Sample" w:semiHidden="1" w:unhideWhenUsed="1"/>
     <w:lsdException w:name="HTML Typewriter" w:semiHidden="1" w:unhideWhenUsed="1"/>
     <w:lsdException w:name="HTML Variable" w:semiHidden="1" w:unhideWhenUsed="1"/>
+    <w:lsdException w:name="Normal Table" w:semiHidden="1" w:unhideWhenUsed="1"/>
     <w:lsdException w:name="annotation subject" w:semiHidden="1" w:unhideWhenUsed="1"/>
     <w:lsdException w:name="No List" w:semiHidden="1" w:unhideWhenUsed="1"/>
     <w:lsdException w:name="Outline List 1" w:semiHidden="1" w:unhideWhenUsed="1"/>
@@ -211,8 +221,10 @@
     <w:lsdException w:name="Table Subtle 2" w:semiHidden="1" w:unhideWhenUsed="1"/>
     <w:lsdException w:name="Table Web 1" w:semiHidden="1" w:unhideWhenUsed="1"/>
     <w:lsdException w:name="Table Web 2" w:semiHidden="1" w:unhideWhenUsed="1"/>
+    <w:lsdException w:name="Table Web 3" w:semiHidden="1" w:unhideWhenUsed="1"/>
     <w:lsdException w:name="Balloon Text" w:semiHidden="1" w:unhideWhenUsed="1"/>
     <w:lsdException w:name="Table Grid" w:uiPriority="39"/>
+    <w:lsdException w:name="Table Theme" w:semiHidden="1" w:unhideWhenUsed="1"/>
     <w:lsdException w:name="Placeholder Text" w:semiHidden="1"/>
     <w:lsdException w:name="No Spacing" w:uiPriority="1" w:qFormat="1"/>
     <w:lsdException w:name="Light Shading" w:uiPriority="60"/>

</xml_diff>